<commit_message>
Migration M6 from Activity to Fragment
</commit_message>
<xml_diff>
--- a/m6_soal/[INF] MDP KAMIS E-401 Minggu 6.docx
+++ b/m6_soal/[INF] MDP KAMIS E-401 Minggu 6.docx
@@ -8399,11 +8399,13 @@
               <w:ind w:left="0" w:hanging="2"/>
               <w:jc w:val="both"/>
               <w:rPr>
+                <w:highlight w:val="yellow"/>
                 <w:lang w:val="en-US"/>
               </w:rPr>
             </w:pPr>
             <w:r>
               <w:rPr>
+                <w:highlight w:val="yellow"/>
                 <w:lang w:val="en-US"/>
               </w:rPr>
               <w:t>0/2</w:t>
@@ -8419,12 +8421,14 @@
               <w:ind w:left="0" w:hanging="2"/>
               <w:jc w:val="both"/>
               <w:rPr>
+                <w:highlight w:val="yellow"/>
                 <w:lang w:val="en-US"/>
               </w:rPr>
             </w:pPr>
             <w:proofErr w:type="spellStart"/>
             <w:r>
               <w:rPr>
+                <w:highlight w:val="yellow"/>
                 <w:lang w:val="en-US"/>
               </w:rPr>
               <w:t>Terdapat</w:t>
@@ -8432,6 +8436,7 @@
             <w:proofErr w:type="spellEnd"/>
             <w:r>
               <w:rPr>
+                <w:highlight w:val="yellow"/>
                 <w:lang w:val="en-US"/>
               </w:rPr>
               <w:t xml:space="preserve"> fragment dan navigation di </w:t>
@@ -8439,6 +8444,7 @@
             <w:proofErr w:type="spellStart"/>
             <w:r>
               <w:rPr>
+                <w:highlight w:val="yellow"/>
                 <w:lang w:val="en-US"/>
               </w:rPr>
               <w:t>semua</w:t>
@@ -8446,6 +8452,7 @@
             <w:proofErr w:type="spellEnd"/>
             <w:r>
               <w:rPr>
+                <w:highlight w:val="yellow"/>
                 <w:lang w:val="en-US"/>
               </w:rPr>
               <w:t xml:space="preserve"> </w:t>
@@ -8453,6 +8460,7 @@
             <w:proofErr w:type="spellStart"/>
             <w:r>
               <w:rPr>
+                <w:highlight w:val="yellow"/>
                 <w:lang w:val="en-US"/>
               </w:rPr>
               <w:t>halaman</w:t>
@@ -13546,28 +13554,28 @@
 </file>
 
 <file path=customXml/item1.xml><?xml version="1.0" encoding="utf-8"?>
+<b:Sources xmlns:b="http://schemas.openxmlformats.org/officeDocument/2006/bibliography" xmlns="http://schemas.openxmlformats.org/officeDocument/2006/bibliography" SelectedStyle="\APASixthEditionOfficeOnline.xsl" StyleName="APA" Version="6"/>
+</file>
+
+<file path=customXml/item2.xml><?xml version="1.0" encoding="utf-8"?>
 <go:gDocsCustomXmlDataStorage xmlns:go="http://customooxmlschemas.google.com/" xmlns:r="http://schemas.openxmlformats.org/officeDocument/2006/relationships">
   <go:docsCustomData xmlns:go="http://customooxmlschemas.google.com/" roundtripDataSignature="AMtx7mglxtEHMAY2RJWHRnZNeFWg8AfxAg==">AMUW2mUpZ6uiIWMe3gnStQMw5fUgSWhi5pgqDCd+GkOWHHcOM78pUV1E5NqLMk/dBHQil93wccOpH895iKeZSl2NPwaaO++3AL0i6cXE7KtsIj+JLm2kn3E=</go:docsCustomData>
 </go:gDocsCustomXmlDataStorage>
 </file>
 
-<file path=customXml/item2.xml><?xml version="1.0" encoding="utf-8"?>
-<b:Sources xmlns:b="http://schemas.openxmlformats.org/officeDocument/2006/bibliography" xmlns="http://schemas.openxmlformats.org/officeDocument/2006/bibliography" SelectedStyle="\APASixthEditionOfficeOnline.xsl" StyleName="APA" Version="6"/>
+<file path=customXml/itemProps1.xml><?xml version="1.0" encoding="utf-8"?>
+<ds:datastoreItem xmlns:ds="http://schemas.openxmlformats.org/officeDocument/2006/customXml" ds:itemID="{40B1ECDE-1B82-4425-AE97-233E4FAFDFD5}">
+  <ds:schemaRefs>
+    <ds:schemaRef ds:uri="http://schemas.openxmlformats.org/officeDocument/2006/bibliography"/>
+  </ds:schemaRefs>
+</ds:datastoreItem>
 </file>
 
-<file path=customXml/itemProps1.xml><?xml version="1.0" encoding="utf-8"?>
+<file path=customXml/itemProps2.xml><?xml version="1.0" encoding="utf-8"?>
 <ds:datastoreItem xmlns:ds="http://schemas.openxmlformats.org/officeDocument/2006/customXml" ds:itemID="{11111111-1234-1234-1234-123412341234}">
   <ds:schemaRefs>
     <ds:schemaRef ds:uri="http://customooxmlschemas.google.com/"/>
     <ds:schemaRef ds:uri="http://schemas.openxmlformats.org/officeDocument/2006/relationships"/>
   </ds:schemaRefs>
 </ds:datastoreItem>
-</file>
-
-<file path=customXml/itemProps2.xml><?xml version="1.0" encoding="utf-8"?>
-<ds:datastoreItem xmlns:ds="http://schemas.openxmlformats.org/officeDocument/2006/customXml" ds:itemID="{40B1ECDE-1B82-4425-AE97-233E4FAFDFD5}">
-  <ds:schemaRefs>
-    <ds:schemaRef ds:uri="http://schemas.openxmlformats.org/officeDocument/2006/bibliography"/>
-  </ds:schemaRefs>
-</ds:datastoreItem>
 </file>
</xml_diff>

<commit_message>
task M6 70% finish
</commit_message>
<xml_diff>
--- a/m6_soal/[INF] MDP KAMIS E-401 Minggu 6.docx
+++ b/m6_soal/[INF] MDP KAMIS E-401 Minggu 6.docx
@@ -8691,11 +8691,13 @@
               <w:ind w:left="0" w:hanging="2"/>
               <w:jc w:val="both"/>
               <w:rPr>
+                <w:highlight w:val="yellow"/>
                 <w:lang w:val="en-US"/>
               </w:rPr>
             </w:pPr>
             <w:r>
               <w:rPr>
+                <w:highlight w:val="yellow"/>
                 <w:lang w:val="en-US"/>
               </w:rPr>
               <w:t>0/1</w:t>
@@ -8711,12 +8713,14 @@
               <w:ind w:left="0" w:hanging="2"/>
               <w:jc w:val="both"/>
               <w:rPr>
+                <w:highlight w:val="yellow"/>
                 <w:lang w:val="en-US"/>
               </w:rPr>
             </w:pPr>
             <w:proofErr w:type="spellStart"/>
             <w:r>
               <w:rPr>
+                <w:highlight w:val="yellow"/>
                 <w:lang w:val="en-US"/>
               </w:rPr>
               <w:t>Menggunakan</w:t>
@@ -8724,6 +8728,7 @@
             <w:proofErr w:type="spellEnd"/>
             <w:r>
               <w:rPr>
+                <w:highlight w:val="yellow"/>
                 <w:lang w:val="en-US"/>
               </w:rPr>
               <w:t xml:space="preserve"> </w:t>
@@ -8731,6 +8736,7 @@
             <w:proofErr w:type="spellStart"/>
             <w:r>
               <w:rPr>
+                <w:highlight w:val="yellow"/>
                 <w:lang w:val="en-US"/>
               </w:rPr>
               <w:t>viewmodel</w:t>
@@ -8738,6 +8744,7 @@
             <w:proofErr w:type="spellEnd"/>
             <w:r>
               <w:rPr>
+                <w:highlight w:val="yellow"/>
                 <w:lang w:val="en-US"/>
               </w:rPr>
               <w:t xml:space="preserve"> </w:t>
@@ -8745,6 +8752,7 @@
             <w:proofErr w:type="spellStart"/>
             <w:r>
               <w:rPr>
+                <w:highlight w:val="yellow"/>
                 <w:lang w:val="en-US"/>
               </w:rPr>
               <w:t>untul</w:t>
@@ -8752,6 +8760,7 @@
             <w:proofErr w:type="spellEnd"/>
             <w:r>
               <w:rPr>
+                <w:highlight w:val="yellow"/>
                 <w:lang w:val="en-US"/>
               </w:rPr>
               <w:t xml:space="preserve"> logic chat</w:t>
@@ -8804,11 +8813,13 @@
               <w:ind w:left="0" w:hanging="2"/>
               <w:jc w:val="both"/>
               <w:rPr>
+                <w:highlight w:val="yellow"/>
                 <w:lang w:val="en-US"/>
               </w:rPr>
             </w:pPr>
             <w:r>
               <w:rPr>
+                <w:highlight w:val="yellow"/>
                 <w:lang w:val="en-US"/>
               </w:rPr>
               <w:t>0/1</w:t>
@@ -8824,11 +8835,13 @@
               <w:ind w:left="0" w:hanging="2"/>
               <w:jc w:val="both"/>
               <w:rPr>
+                <w:highlight w:val="yellow"/>
                 <w:lang w:val="en-US"/>
               </w:rPr>
             </w:pPr>
             <w:r>
               <w:rPr>
+                <w:highlight w:val="yellow"/>
                 <w:lang w:val="en-US"/>
               </w:rPr>
               <w:t xml:space="preserve">Dapat </w:t>
@@ -8836,6 +8849,7 @@
             <w:proofErr w:type="spellStart"/>
             <w:r>
               <w:rPr>
+                <w:highlight w:val="yellow"/>
                 <w:lang w:val="en-US"/>
               </w:rPr>
               <w:t>menunjukan</w:t>
@@ -8843,6 +8857,7 @@
             <w:proofErr w:type="spellEnd"/>
             <w:r>
               <w:rPr>
+                <w:highlight w:val="yellow"/>
                 <w:lang w:val="en-US"/>
               </w:rPr>
               <w:t xml:space="preserve"> </w:t>
@@ -8850,6 +8865,7 @@
             <w:proofErr w:type="spellStart"/>
             <w:r>
               <w:rPr>
+                <w:highlight w:val="yellow"/>
                 <w:lang w:val="en-US"/>
               </w:rPr>
               <w:t>centang</w:t>
@@ -8857,6 +8873,7 @@
             <w:proofErr w:type="spellEnd"/>
             <w:r>
               <w:rPr>
+                <w:highlight w:val="yellow"/>
                 <w:lang w:val="en-US"/>
               </w:rPr>
               <w:t xml:space="preserve"> 1 </w:t>
@@ -8864,6 +8881,7 @@
             <w:proofErr w:type="spellStart"/>
             <w:r>
               <w:rPr>
+                <w:highlight w:val="yellow"/>
                 <w:lang w:val="en-US"/>
               </w:rPr>
               <w:t>saat</w:t>
@@ -8871,6 +8889,7 @@
             <w:proofErr w:type="spellEnd"/>
             <w:r>
               <w:rPr>
+                <w:highlight w:val="yellow"/>
                 <w:lang w:val="en-US"/>
               </w:rPr>
               <w:t xml:space="preserve"> chat </w:t>
@@ -8878,6 +8897,7 @@
             <w:proofErr w:type="spellStart"/>
             <w:r>
               <w:rPr>
+                <w:highlight w:val="yellow"/>
                 <w:lang w:val="en-US"/>
               </w:rPr>
               <w:t>belum</w:t>
@@ -8885,6 +8905,7 @@
             <w:proofErr w:type="spellEnd"/>
             <w:r>
               <w:rPr>
+                <w:highlight w:val="yellow"/>
                 <w:lang w:val="en-US"/>
               </w:rPr>
               <w:t xml:space="preserve"> </w:t>
@@ -8892,6 +8913,7 @@
             <w:proofErr w:type="spellStart"/>
             <w:r>
               <w:rPr>
+                <w:highlight w:val="yellow"/>
                 <w:lang w:val="en-US"/>
               </w:rPr>
               <w:t>dibaca</w:t>
@@ -8910,11 +8932,13 @@
               <w:ind w:left="0" w:hanging="2"/>
               <w:jc w:val="both"/>
               <w:rPr>
+                <w:highlight w:val="yellow"/>
                 <w:lang w:val="en-US"/>
               </w:rPr>
             </w:pPr>
             <w:r>
               <w:rPr>
+                <w:highlight w:val="yellow"/>
                 <w:lang w:val="en-US"/>
               </w:rPr>
               <w:t>0/1/3</w:t>
@@ -8930,12 +8954,14 @@
               <w:ind w:left="0" w:hanging="2"/>
               <w:jc w:val="both"/>
               <w:rPr>
+                <w:highlight w:val="yellow"/>
                 <w:lang w:val="en-US"/>
               </w:rPr>
             </w:pPr>
             <w:proofErr w:type="spellStart"/>
             <w:r>
               <w:rPr>
+                <w:highlight w:val="yellow"/>
                 <w:lang w:val="en-US"/>
               </w:rPr>
               <w:t>Centang</w:t>
@@ -8943,6 +8969,7 @@
             <w:proofErr w:type="spellEnd"/>
             <w:r>
               <w:rPr>
+                <w:highlight w:val="yellow"/>
                 <w:lang w:val="en-US"/>
               </w:rPr>
               <w:t xml:space="preserve"> 2 </w:t>
@@ -8950,6 +8977,7 @@
             <w:proofErr w:type="spellStart"/>
             <w:r>
               <w:rPr>
+                <w:highlight w:val="yellow"/>
                 <w:lang w:val="en-US"/>
               </w:rPr>
               <w:t>saat</w:t>
@@ -8957,6 +8985,7 @@
             <w:proofErr w:type="spellEnd"/>
             <w:r>
               <w:rPr>
+                <w:highlight w:val="yellow"/>
                 <w:lang w:val="en-US"/>
               </w:rPr>
               <w:t xml:space="preserve"> </w:t>
@@ -8964,6 +8993,7 @@
             <w:proofErr w:type="spellStart"/>
             <w:r>
               <w:rPr>
+                <w:highlight w:val="yellow"/>
                 <w:lang w:val="en-US"/>
               </w:rPr>
               <w:t>sudah</w:t>
@@ -8971,6 +9001,7 @@
             <w:proofErr w:type="spellEnd"/>
             <w:r>
               <w:rPr>
+                <w:highlight w:val="yellow"/>
                 <w:lang w:val="en-US"/>
               </w:rPr>
               <w:t xml:space="preserve"> </w:t>
@@ -8978,6 +9009,7 @@
             <w:proofErr w:type="spellStart"/>
             <w:r>
               <w:rPr>
+                <w:highlight w:val="yellow"/>
                 <w:lang w:val="en-US"/>
               </w:rPr>
               <w:t>dibaca</w:t>
@@ -8985,12 +9017,14 @@
             <w:proofErr w:type="spellEnd"/>
             <w:r>
               <w:rPr>
+                <w:highlight w:val="yellow"/>
                 <w:lang w:val="en-US"/>
               </w:rPr>
               <w:t xml:space="preserve"> (per message</w:t>
             </w:r>
             <w:r>
               <w:rPr>
+                <w:highlight w:val="yellow"/>
                 <w:lang w:val="en-US"/>
               </w:rPr>
               <w:t xml:space="preserve"> </w:t>
@@ -8998,6 +9032,7 @@
             <w:proofErr w:type="spellStart"/>
             <w:r>
               <w:rPr>
+                <w:highlight w:val="yellow"/>
                 <w:lang w:val="en-US"/>
               </w:rPr>
               <w:t>baru</w:t>
@@ -9005,6 +9040,7 @@
             <w:proofErr w:type="spellEnd"/>
             <w:r>
               <w:rPr>
+                <w:highlight w:val="yellow"/>
                 <w:lang w:val="en-US"/>
               </w:rPr>
               <w:t>)</w:t>
@@ -9022,11 +9058,13 @@
               <w:ind w:left="0" w:hanging="2"/>
               <w:jc w:val="both"/>
               <w:rPr>
+                <w:highlight w:val="yellow"/>
                 <w:lang w:val="en-US"/>
               </w:rPr>
             </w:pPr>
             <w:r>
               <w:rPr>
+                <w:highlight w:val="yellow"/>
                 <w:lang w:val="en-US"/>
               </w:rPr>
               <w:t>0/1</w:t>
@@ -9042,11 +9080,13 @@
               <w:ind w:left="0" w:hanging="2"/>
               <w:jc w:val="both"/>
               <w:rPr>
+                <w:highlight w:val="yellow"/>
                 <w:lang w:val="en-US"/>
               </w:rPr>
             </w:pPr>
             <w:r>
               <w:rPr>
+                <w:highlight w:val="yellow"/>
                 <w:lang w:val="en-US"/>
               </w:rPr>
               <w:t xml:space="preserve">Status read </w:t>
@@ -9054,6 +9094,7 @@
             <w:proofErr w:type="spellStart"/>
             <w:r>
               <w:rPr>
+                <w:highlight w:val="yellow"/>
                 <w:lang w:val="en-US"/>
               </w:rPr>
               <w:t>hanya</w:t>
@@ -9061,6 +9102,7 @@
             <w:proofErr w:type="spellEnd"/>
             <w:r>
               <w:rPr>
+                <w:highlight w:val="yellow"/>
                 <w:lang w:val="en-US"/>
               </w:rPr>
               <w:t xml:space="preserve"> </w:t>
@@ -9068,6 +9110,7 @@
             <w:proofErr w:type="spellStart"/>
             <w:r>
               <w:rPr>
+                <w:highlight w:val="yellow"/>
                 <w:lang w:val="en-US"/>
               </w:rPr>
               <w:t>bisa</w:t>
@@ -9075,6 +9118,7 @@
             <w:proofErr w:type="spellEnd"/>
             <w:r>
               <w:rPr>
+                <w:highlight w:val="yellow"/>
                 <w:lang w:val="en-US"/>
               </w:rPr>
               <w:t xml:space="preserve"> </w:t>
@@ -9082,6 +9126,7 @@
             <w:proofErr w:type="spellStart"/>
             <w:r>
               <w:rPr>
+                <w:highlight w:val="yellow"/>
                 <w:lang w:val="en-US"/>
               </w:rPr>
               <w:t>dilihat</w:t>
@@ -9089,6 +9134,7 @@
             <w:proofErr w:type="spellEnd"/>
             <w:r>
               <w:rPr>
+                <w:highlight w:val="yellow"/>
                 <w:lang w:val="en-US"/>
               </w:rPr>
               <w:t xml:space="preserve"> </w:t>
@@ -9096,6 +9142,7 @@
             <w:proofErr w:type="spellStart"/>
             <w:r>
               <w:rPr>
+                <w:highlight w:val="yellow"/>
                 <w:lang w:val="en-US"/>
               </w:rPr>
               <w:t>pengirim</w:t>
@@ -9146,11 +9193,13 @@
               <w:ind w:left="0" w:hanging="2"/>
               <w:jc w:val="both"/>
               <w:rPr>
+                <w:highlight w:val="yellow"/>
                 <w:lang w:val="en-US"/>
               </w:rPr>
             </w:pPr>
             <w:r>
               <w:rPr>
+                <w:highlight w:val="yellow"/>
                 <w:lang w:val="en-US"/>
               </w:rPr>
               <w:t>0/1/3</w:t>
@@ -9166,11 +9215,13 @@
               <w:ind w:left="0" w:hanging="2"/>
               <w:jc w:val="both"/>
               <w:rPr>
+                <w:highlight w:val="yellow"/>
                 <w:lang w:val="en-US"/>
               </w:rPr>
             </w:pPr>
             <w:r>
               <w:rPr>
+                <w:highlight w:val="yellow"/>
                 <w:lang w:val="en-US"/>
               </w:rPr>
               <w:t xml:space="preserve">Dapat unsend message </w:t>
@@ -9178,6 +9229,7 @@
             <w:proofErr w:type="spellStart"/>
             <w:r>
               <w:rPr>
+                <w:highlight w:val="yellow"/>
                 <w:lang w:val="en-US"/>
               </w:rPr>
               <w:t>sesuai</w:t>
@@ -9185,6 +9237,7 @@
             <w:proofErr w:type="spellEnd"/>
             <w:r>
               <w:rPr>
+                <w:highlight w:val="yellow"/>
                 <w:lang w:val="en-US"/>
               </w:rPr>
               <w:t xml:space="preserve"> </w:t>
@@ -9192,6 +9245,7 @@
             <w:proofErr w:type="spellStart"/>
             <w:r>
               <w:rPr>
+                <w:highlight w:val="yellow"/>
                 <w:lang w:val="en-US"/>
               </w:rPr>
               <w:t>ketentuan</w:t>
@@ -9210,11 +9264,13 @@
               <w:ind w:left="0" w:hanging="2"/>
               <w:jc w:val="both"/>
               <w:rPr>
+                <w:highlight w:val="yellow"/>
                 <w:lang w:val="en-US"/>
               </w:rPr>
             </w:pPr>
             <w:r>
               <w:rPr>
+                <w:highlight w:val="yellow"/>
                 <w:lang w:val="en-US"/>
               </w:rPr>
               <w:t>0/1</w:t>
@@ -9230,11 +9286,13 @@
               <w:ind w:left="0" w:hanging="2"/>
               <w:jc w:val="both"/>
               <w:rPr>
+                <w:highlight w:val="yellow"/>
                 <w:lang w:val="en-US"/>
               </w:rPr>
             </w:pPr>
             <w:r>
               <w:rPr>
+                <w:highlight w:val="yellow"/>
                 <w:lang w:val="en-US"/>
               </w:rPr>
               <w:t xml:space="preserve">Hanya </w:t>
@@ -9242,6 +9300,7 @@
             <w:proofErr w:type="spellStart"/>
             <w:r>
               <w:rPr>
+                <w:highlight w:val="yellow"/>
                 <w:lang w:val="en-US"/>
               </w:rPr>
               <w:t>pengirim</w:t>
@@ -9249,6 +9308,7 @@
             <w:proofErr w:type="spellEnd"/>
             <w:r>
               <w:rPr>
+                <w:highlight w:val="yellow"/>
                 <w:lang w:val="en-US"/>
               </w:rPr>
               <w:t xml:space="preserve"> yang </w:t>
@@ -9256,6 +9316,7 @@
             <w:proofErr w:type="spellStart"/>
             <w:r>
               <w:rPr>
+                <w:highlight w:val="yellow"/>
                 <w:lang w:val="en-US"/>
               </w:rPr>
               <w:t>bisa</w:t>
@@ -9263,6 +9324,7 @@
             <w:proofErr w:type="spellEnd"/>
             <w:r>
               <w:rPr>
+                <w:highlight w:val="yellow"/>
                 <w:lang w:val="en-US"/>
               </w:rPr>
               <w:t xml:space="preserve"> </w:t>
@@ -9270,6 +9332,7 @@
             <w:proofErr w:type="spellStart"/>
             <w:r>
               <w:rPr>
+                <w:highlight w:val="yellow"/>
                 <w:lang w:val="en-US"/>
               </w:rPr>
               <w:t>melakukan</w:t>
@@ -9277,6 +9340,7 @@
             <w:proofErr w:type="spellEnd"/>
             <w:r>
               <w:rPr>
+                <w:highlight w:val="yellow"/>
                 <w:lang w:val="en-US"/>
               </w:rPr>
               <w:t xml:space="preserve"> unsend</w:t>
@@ -9332,11 +9396,13 @@
               <w:ind w:left="0" w:hanging="2"/>
               <w:jc w:val="both"/>
               <w:rPr>
+                <w:highlight w:val="yellow"/>
                 <w:lang w:val="en-US"/>
               </w:rPr>
             </w:pPr>
             <w:r>
               <w:rPr>
+                <w:highlight w:val="yellow"/>
                 <w:lang w:val="en-US"/>
               </w:rPr>
               <w:t>0/1/3</w:t>
@@ -9352,11 +9418,13 @@
               <w:ind w:left="0" w:hanging="2"/>
               <w:jc w:val="both"/>
               <w:rPr>
+                <w:highlight w:val="yellow"/>
                 <w:lang w:val="en-US"/>
               </w:rPr>
             </w:pPr>
             <w:r>
               <w:rPr>
+                <w:highlight w:val="yellow"/>
                 <w:lang w:val="en-US"/>
               </w:rPr>
               <w:t xml:space="preserve">Dapat </w:t>
@@ -9364,6 +9432,7 @@
             <w:proofErr w:type="spellStart"/>
             <w:r>
               <w:rPr>
+                <w:highlight w:val="yellow"/>
                 <w:lang w:val="en-US"/>
               </w:rPr>
               <w:t>melakukan</w:t>
@@ -9371,6 +9440,7 @@
             <w:proofErr w:type="spellEnd"/>
             <w:r>
               <w:rPr>
+                <w:highlight w:val="yellow"/>
                 <w:lang w:val="en-US"/>
               </w:rPr>
               <w:t xml:space="preserve"> edit </w:t>
@@ -9378,6 +9448,7 @@
             <w:proofErr w:type="spellStart"/>
             <w:r>
               <w:rPr>
+                <w:highlight w:val="yellow"/>
                 <w:lang w:val="en-US"/>
               </w:rPr>
               <w:t>dengan</w:t>
@@ -9385,6 +9456,7 @@
             <w:proofErr w:type="spellEnd"/>
             <w:r>
               <w:rPr>
+                <w:highlight w:val="yellow"/>
                 <w:lang w:val="en-US"/>
               </w:rPr>
               <w:t xml:space="preserve"> </w:t>
@@ -9392,6 +9464,7 @@
             <w:proofErr w:type="spellStart"/>
             <w:r>
               <w:rPr>
+                <w:highlight w:val="yellow"/>
                 <w:lang w:val="en-US"/>
               </w:rPr>
               <w:t>sesuai</w:t>
@@ -9399,6 +9472,7 @@
             <w:proofErr w:type="spellEnd"/>
             <w:r>
               <w:rPr>
+                <w:highlight w:val="yellow"/>
                 <w:lang w:val="en-US"/>
               </w:rPr>
               <w:t xml:space="preserve"> </w:t>
@@ -9406,6 +9480,7 @@
             <w:proofErr w:type="spellStart"/>
             <w:r>
               <w:rPr>
+                <w:highlight w:val="yellow"/>
                 <w:lang w:val="en-US"/>
               </w:rPr>
               <w:t>jika</w:t>
@@ -9413,6 +9488,7 @@
             <w:proofErr w:type="spellEnd"/>
             <w:r>
               <w:rPr>
+                <w:highlight w:val="yellow"/>
                 <w:lang w:val="en-US"/>
               </w:rPr>
               <w:t xml:space="preserve"> user double-click</w:t>
@@ -9430,11 +9506,13 @@
               <w:ind w:left="0" w:hanging="2"/>
               <w:jc w:val="both"/>
               <w:rPr>
+                <w:highlight w:val="yellow"/>
                 <w:lang w:val="en-US"/>
               </w:rPr>
             </w:pPr>
             <w:r>
               <w:rPr>
+                <w:highlight w:val="yellow"/>
                 <w:lang w:val="en-US"/>
               </w:rPr>
               <w:t>0/1</w:t>
@@ -9450,12 +9528,14 @@
               <w:ind w:left="0" w:hanging="2"/>
               <w:jc w:val="both"/>
               <w:rPr>
+                <w:highlight w:val="yellow"/>
                 <w:lang w:val="en-US"/>
               </w:rPr>
             </w:pPr>
             <w:proofErr w:type="spellStart"/>
             <w:r>
               <w:rPr>
+                <w:highlight w:val="yellow"/>
                 <w:lang w:val="en-US"/>
               </w:rPr>
               <w:t>Tampilkan</w:t>
@@ -9463,6 +9543,7 @@
             <w:proofErr w:type="spellEnd"/>
             <w:r>
               <w:rPr>
+                <w:highlight w:val="yellow"/>
                 <w:lang w:val="en-US"/>
               </w:rPr>
               <w:t xml:space="preserve"> “(</w:t>
@@ -9470,6 +9551,7 @@
             <w:proofErr w:type="spellStart"/>
             <w:r>
               <w:rPr>
+                <w:highlight w:val="yellow"/>
                 <w:lang w:val="en-US"/>
               </w:rPr>
               <w:t>Editted</w:t>
@@ -9477,6 +9559,7 @@
             <w:proofErr w:type="spellEnd"/>
             <w:r>
               <w:rPr>
+                <w:highlight w:val="yellow"/>
                 <w:lang w:val="en-US"/>
               </w:rPr>
               <w:t xml:space="preserve">)” </w:t>
@@ -9484,6 +9567,7 @@
             <w:proofErr w:type="spellStart"/>
             <w:r>
               <w:rPr>
+                <w:highlight w:val="yellow"/>
                 <w:lang w:val="en-US"/>
               </w:rPr>
               <w:t>setelah</w:t>
@@ -9491,6 +9575,7 @@
             <w:proofErr w:type="spellEnd"/>
             <w:r>
               <w:rPr>
+                <w:highlight w:val="yellow"/>
                 <w:lang w:val="en-US"/>
               </w:rPr>
               <w:t xml:space="preserve"> </w:t>
@@ -9498,6 +9583,7 @@
             <w:proofErr w:type="spellStart"/>
             <w:r>
               <w:rPr>
+                <w:highlight w:val="yellow"/>
                 <w:lang w:val="en-US"/>
               </w:rPr>
               <w:t>diedit</w:t>
@@ -13554,28 +13640,28 @@
 </file>
 
 <file path=customXml/item1.xml><?xml version="1.0" encoding="utf-8"?>
-<b:Sources xmlns:b="http://schemas.openxmlformats.org/officeDocument/2006/bibliography" xmlns="http://schemas.openxmlformats.org/officeDocument/2006/bibliography" SelectedStyle="\APASixthEditionOfficeOnline.xsl" StyleName="APA" Version="6"/>
-</file>
-
-<file path=customXml/item2.xml><?xml version="1.0" encoding="utf-8"?>
 <go:gDocsCustomXmlDataStorage xmlns:go="http://customooxmlschemas.google.com/" xmlns:r="http://schemas.openxmlformats.org/officeDocument/2006/relationships">
   <go:docsCustomData xmlns:go="http://customooxmlschemas.google.com/" roundtripDataSignature="AMtx7mglxtEHMAY2RJWHRnZNeFWg8AfxAg==">AMUW2mUpZ6uiIWMe3gnStQMw5fUgSWhi5pgqDCd+GkOWHHcOM78pUV1E5NqLMk/dBHQil93wccOpH895iKeZSl2NPwaaO++3AL0i6cXE7KtsIj+JLm2kn3E=</go:docsCustomData>
 </go:gDocsCustomXmlDataStorage>
 </file>
 
-<file path=customXml/itemProps1.xml><?xml version="1.0" encoding="utf-8"?>
-<ds:datastoreItem xmlns:ds="http://schemas.openxmlformats.org/officeDocument/2006/customXml" ds:itemID="{40B1ECDE-1B82-4425-AE97-233E4FAFDFD5}">
-  <ds:schemaRefs>
-    <ds:schemaRef ds:uri="http://schemas.openxmlformats.org/officeDocument/2006/bibliography"/>
-  </ds:schemaRefs>
-</ds:datastoreItem>
+<file path=customXml/item2.xml><?xml version="1.0" encoding="utf-8"?>
+<b:Sources xmlns:b="http://schemas.openxmlformats.org/officeDocument/2006/bibliography" xmlns="http://schemas.openxmlformats.org/officeDocument/2006/bibliography" SelectedStyle="\APASixthEditionOfficeOnline.xsl" StyleName="APA" Version="6"/>
 </file>
 
-<file path=customXml/itemProps2.xml><?xml version="1.0" encoding="utf-8"?>
+<file path=customXml/itemProps1.xml><?xml version="1.0" encoding="utf-8"?>
 <ds:datastoreItem xmlns:ds="http://schemas.openxmlformats.org/officeDocument/2006/customXml" ds:itemID="{11111111-1234-1234-1234-123412341234}">
   <ds:schemaRefs>
     <ds:schemaRef ds:uri="http://customooxmlschemas.google.com/"/>
     <ds:schemaRef ds:uri="http://schemas.openxmlformats.org/officeDocument/2006/relationships"/>
   </ds:schemaRefs>
 </ds:datastoreItem>
+</file>
+
+<file path=customXml/itemProps2.xml><?xml version="1.0" encoding="utf-8"?>
+<ds:datastoreItem xmlns:ds="http://schemas.openxmlformats.org/officeDocument/2006/customXml" ds:itemID="{40B1ECDE-1B82-4425-AE97-233E4FAFDFD5}">
+  <ds:schemaRefs>
+    <ds:schemaRef ds:uri="http://schemas.openxmlformats.org/officeDocument/2006/bibliography"/>
+  </ds:schemaRefs>
+</ds:datastoreItem>
 </file>
</xml_diff>